<commit_message>
change font-family to sans-serif
</commit_message>
<xml_diff>
--- a/Specs.docx
+++ b/Specs.docx
@@ -179,7 +179,23 @@
           <w:sz w:val="24"/>
           <w:szCs w:val="24"/>
         </w:rPr>
-        <w:t>Footer w/skills listed, github link, resume download, contact info? Photo?</w:t>
+        <w:t xml:space="preserve">Footer w/skills listed, </w:t>
+      </w:r>
+      <w:proofErr w:type="spellStart"/>
+      <w:r>
+        <w:rPr>
+          <w:sz w:val="24"/>
+          <w:szCs w:val="24"/>
+        </w:rPr>
+        <w:t>github</w:t>
+      </w:r>
+      <w:proofErr w:type="spellEnd"/>
+      <w:r>
+        <w:rPr>
+          <w:sz w:val="24"/>
+          <w:szCs w:val="24"/>
+        </w:rPr>
+        <w:t xml:space="preserve"> link, resume download, contact info? Photo?</w:t>
       </w:r>
     </w:p>
     <w:p>
@@ -249,8 +265,17 @@
           <w:sz w:val="24"/>
           <w:szCs w:val="24"/>
         </w:rPr>
-        <w:t>H1, Navbar and footer; add About title to h1</w:t>
-      </w:r>
+        <w:t xml:space="preserve">H1, Navbar and footer; add About title to </w:t>
+      </w:r>
+      <w:proofErr w:type="gramStart"/>
+      <w:r>
+        <w:rPr>
+          <w:sz w:val="24"/>
+          <w:szCs w:val="24"/>
+        </w:rPr>
+        <w:t>h1</w:t>
+      </w:r>
+      <w:proofErr w:type="gramEnd"/>
     </w:p>
     <w:p>
       <w:pPr>
@@ -291,8 +316,17 @@
           <w:sz w:val="24"/>
           <w:szCs w:val="24"/>
         </w:rPr>
-        <w:t>Page listing all projects with links + brief descript + screenshots</w:t>
-      </w:r>
+        <w:t xml:space="preserve">Page listing all projects with links + brief descript + </w:t>
+      </w:r>
+      <w:proofErr w:type="gramStart"/>
+      <w:r>
+        <w:rPr>
+          <w:sz w:val="24"/>
+          <w:szCs w:val="24"/>
+        </w:rPr>
+        <w:t>screenshots</w:t>
+      </w:r>
+      <w:proofErr w:type="gramEnd"/>
     </w:p>
     <w:p>
       <w:pPr>
@@ -333,8 +367,17 @@
           <w:sz w:val="24"/>
           <w:szCs w:val="24"/>
         </w:rPr>
-        <w:t>Navbar can dropdown to list each project, or just click on ‘Projects’ to go to page listing all projects with links</w:t>
-      </w:r>
+        <w:t xml:space="preserve">Navbar can dropdown to list each project, or just click on ‘Projects’ to go to page listing all projects with </w:t>
+      </w:r>
+      <w:proofErr w:type="gramStart"/>
+      <w:r>
+        <w:rPr>
+          <w:sz w:val="24"/>
+          <w:szCs w:val="24"/>
+        </w:rPr>
+        <w:t>links</w:t>
+      </w:r>
+      <w:proofErr w:type="gramEnd"/>
     </w:p>
     <w:p>
       <w:pPr>
@@ -354,8 +397,17 @@
           <w:sz w:val="24"/>
           <w:szCs w:val="24"/>
         </w:rPr>
-        <w:t>H1, navbar, and footer; add Projects title to h1</w:t>
-      </w:r>
+        <w:t xml:space="preserve">H1, navbar, and footer; add Projects title to </w:t>
+      </w:r>
+      <w:proofErr w:type="gramStart"/>
+      <w:r>
+        <w:rPr>
+          <w:sz w:val="24"/>
+          <w:szCs w:val="24"/>
+        </w:rPr>
+        <w:t>h1</w:t>
+      </w:r>
+      <w:proofErr w:type="gramEnd"/>
     </w:p>
     <w:p>
       <w:pPr>
@@ -375,8 +427,17 @@
           <w:sz w:val="24"/>
           <w:szCs w:val="24"/>
         </w:rPr>
-        <w:t>Projects grouped by stack/skills</w:t>
-      </w:r>
+        <w:t>Projects grouped by stack/</w:t>
+      </w:r>
+      <w:proofErr w:type="gramStart"/>
+      <w:r>
+        <w:rPr>
+          <w:sz w:val="24"/>
+          <w:szCs w:val="24"/>
+        </w:rPr>
+        <w:t>skills</w:t>
+      </w:r>
+      <w:proofErr w:type="gramEnd"/>
     </w:p>
     <w:p>
       <w:pPr>
@@ -422,7 +483,39 @@
           <w:sz w:val="24"/>
           <w:szCs w:val="24"/>
         </w:rPr>
-        <w:t>Background color  = rgb(77, 128, 132)</w:t>
+        <w:t xml:space="preserve">Background </w:t>
+      </w:r>
+      <w:proofErr w:type="gramStart"/>
+      <w:r>
+        <w:rPr>
+          <w:sz w:val="24"/>
+          <w:szCs w:val="24"/>
+        </w:rPr>
+        <w:t>color  =</w:t>
+      </w:r>
+      <w:proofErr w:type="gramEnd"/>
+      <w:r>
+        <w:rPr>
+          <w:sz w:val="24"/>
+          <w:szCs w:val="24"/>
+        </w:rPr>
+        <w:t xml:space="preserve"> </w:t>
+      </w:r>
+      <w:proofErr w:type="spellStart"/>
+      <w:r>
+        <w:rPr>
+          <w:sz w:val="24"/>
+          <w:szCs w:val="24"/>
+        </w:rPr>
+        <w:t>rgb</w:t>
+      </w:r>
+      <w:proofErr w:type="spellEnd"/>
+      <w:r>
+        <w:rPr>
+          <w:sz w:val="24"/>
+          <w:szCs w:val="24"/>
+        </w:rPr>
+        <w:t>(77, 128, 132)</w:t>
       </w:r>
     </w:p>
     <w:p>
@@ -471,7 +564,32 @@
           <w:sz w:val="24"/>
           <w:szCs w:val="24"/>
         </w:rPr>
-        <w:t>, rgb(252, 249, 239</w:t>
+        <w:t xml:space="preserve">, </w:t>
+      </w:r>
+      <w:proofErr w:type="spellStart"/>
+      <w:proofErr w:type="gramStart"/>
+      <w:r>
+        <w:rPr>
+          <w:sz w:val="24"/>
+          <w:szCs w:val="24"/>
+        </w:rPr>
+        <w:t>rgb</w:t>
+      </w:r>
+      <w:proofErr w:type="spellEnd"/>
+      <w:r>
+        <w:rPr>
+          <w:sz w:val="24"/>
+          <w:szCs w:val="24"/>
+        </w:rPr>
+        <w:t>(</w:t>
+      </w:r>
+      <w:proofErr w:type="gramEnd"/>
+      <w:r>
+        <w:rPr>
+          <w:sz w:val="24"/>
+          <w:szCs w:val="24"/>
+        </w:rPr>
+        <w:t>252, 249, 239</w:t>
       </w:r>
       <w:r>
         <w:rPr>
@@ -499,7 +617,32 @@
           <w:sz w:val="24"/>
           <w:szCs w:val="24"/>
         </w:rPr>
-        <w:t>Navbar font color = rgb(67, 15, 15)</w:t>
+        <w:t xml:space="preserve">Navbar font color = </w:t>
+      </w:r>
+      <w:proofErr w:type="spellStart"/>
+      <w:proofErr w:type="gramStart"/>
+      <w:r>
+        <w:rPr>
+          <w:sz w:val="24"/>
+          <w:szCs w:val="24"/>
+        </w:rPr>
+        <w:t>rgb</w:t>
+      </w:r>
+      <w:proofErr w:type="spellEnd"/>
+      <w:r>
+        <w:rPr>
+          <w:sz w:val="24"/>
+          <w:szCs w:val="24"/>
+        </w:rPr>
+        <w:t>(</w:t>
+      </w:r>
+      <w:proofErr w:type="gramEnd"/>
+      <w:r>
+        <w:rPr>
+          <w:sz w:val="24"/>
+          <w:szCs w:val="24"/>
+        </w:rPr>
+        <w:t>67, 15, 15)</w:t>
       </w:r>
     </w:p>
     <w:p>
@@ -520,7 +663,39 @@
           <w:sz w:val="24"/>
           <w:szCs w:val="24"/>
         </w:rPr>
-        <w:t>Navbar border-image = linear-gradient(45, beige, rgb(252, 249, 239) 1</w:t>
+        <w:t>Navbar border-image = linear-</w:t>
+      </w:r>
+      <w:proofErr w:type="gramStart"/>
+      <w:r>
+        <w:rPr>
+          <w:sz w:val="24"/>
+          <w:szCs w:val="24"/>
+        </w:rPr>
+        <w:t>gradient(</w:t>
+      </w:r>
+      <w:proofErr w:type="gramEnd"/>
+      <w:r>
+        <w:rPr>
+          <w:sz w:val="24"/>
+          <w:szCs w:val="24"/>
+        </w:rPr>
+        <w:t xml:space="preserve">45, beige, </w:t>
+      </w:r>
+      <w:proofErr w:type="spellStart"/>
+      <w:r>
+        <w:rPr>
+          <w:sz w:val="24"/>
+          <w:szCs w:val="24"/>
+        </w:rPr>
+        <w:t>rgb</w:t>
+      </w:r>
+      <w:proofErr w:type="spellEnd"/>
+      <w:r>
+        <w:rPr>
+          <w:sz w:val="24"/>
+          <w:szCs w:val="24"/>
+        </w:rPr>
+        <w:t>(252, 249, 239) 1</w:t>
       </w:r>
     </w:p>
     <w:p>
@@ -538,6 +713,7 @@
           <w:u w:val="single"/>
         </w:rPr>
       </w:pPr>
+      <w:proofErr w:type="spellStart"/>
       <w:r>
         <w:rPr>
           <w:b/>
@@ -548,6 +724,7 @@
         </w:rPr>
         <w:t>Javascript</w:t>
       </w:r>
+      <w:proofErr w:type="spellEnd"/>
       <w:r>
         <w:rPr>
           <w:b/>
@@ -589,8 +766,17 @@
           <w:sz w:val="24"/>
           <w:szCs w:val="24"/>
         </w:rPr>
-        <w:t>Animations when loading homepage</w:t>
-      </w:r>
+        <w:t xml:space="preserve">Animations when loading </w:t>
+      </w:r>
+      <w:proofErr w:type="gramStart"/>
+      <w:r>
+        <w:rPr>
+          <w:sz w:val="24"/>
+          <w:szCs w:val="24"/>
+        </w:rPr>
+        <w:t>homepage</w:t>
+      </w:r>
+      <w:proofErr w:type="gramEnd"/>
     </w:p>
     <w:p>
       <w:pPr>
@@ -602,6 +788,7 @@
         <w:rPr>
           <w:b/>
           <w:bCs/>
+          <w:strike/>
           <w:sz w:val="28"/>
           <w:szCs w:val="28"/>
           <w:u w:val="single"/>
@@ -609,11 +796,22 @@
       </w:pPr>
       <w:r>
         <w:rPr>
-          <w:sz w:val="24"/>
-          <w:szCs w:val="24"/>
-        </w:rPr>
-        <w:t>Navbar and h1 static when scrolling</w:t>
-      </w:r>
+          <w:strike/>
+          <w:sz w:val="24"/>
+          <w:szCs w:val="24"/>
+        </w:rPr>
+        <w:t xml:space="preserve">Navbar and h1 static when </w:t>
+      </w:r>
+      <w:proofErr w:type="gramStart"/>
+      <w:r>
+        <w:rPr>
+          <w:strike/>
+          <w:sz w:val="24"/>
+          <w:szCs w:val="24"/>
+        </w:rPr>
+        <w:t>scrolling</w:t>
+      </w:r>
+      <w:proofErr w:type="gramEnd"/>
     </w:p>
     <w:p>
       <w:pPr>
@@ -627,17 +825,24 @@
           <w:bCs/>
           <w:sz w:val="28"/>
           <w:szCs w:val="28"/>
-          <w:u w:val="single"/>
-        </w:rPr>
-      </w:pPr>
-      <w:r>
-        <w:rPr>
-          <w:sz w:val="24"/>
-          <w:szCs w:val="24"/>
-          <w:u w:val="single"/>
-        </w:rPr>
-        <w:t>‘Projects’ in navbar will have dropdown listing each project page</w:t>
-      </w:r>
+        </w:rPr>
+      </w:pPr>
+      <w:r>
+        <w:rPr>
+          <w:sz w:val="24"/>
+          <w:szCs w:val="24"/>
+        </w:rPr>
+        <w:t xml:space="preserve">‘Projects’ in navbar will have dropdown listing each project </w:t>
+      </w:r>
+      <w:proofErr w:type="gramStart"/>
+      <w:r>
+        <w:rPr>
+          <w:sz w:val="24"/>
+          <w:szCs w:val="24"/>
+        </w:rPr>
+        <w:t>page</w:t>
+      </w:r>
+      <w:proofErr w:type="gramEnd"/>
     </w:p>
     <w:p>
       <w:pPr>
@@ -659,8 +864,17 @@
           <w:sz w:val="24"/>
           <w:szCs w:val="24"/>
         </w:rPr>
-        <w:t>Navbar link will be underlined when visiting that page</w:t>
-      </w:r>
+        <w:t xml:space="preserve">Navbar link will be underlined when visiting that </w:t>
+      </w:r>
+      <w:proofErr w:type="gramStart"/>
+      <w:r>
+        <w:rPr>
+          <w:sz w:val="24"/>
+          <w:szCs w:val="24"/>
+        </w:rPr>
+        <w:t>page</w:t>
+      </w:r>
+      <w:proofErr w:type="gramEnd"/>
     </w:p>
     <w:p>
       <w:pPr>
@@ -682,8 +896,17 @@
           <w:sz w:val="24"/>
           <w:szCs w:val="24"/>
         </w:rPr>
-        <w:t>Navbar buttons will enlarge when hovering with mouse</w:t>
-      </w:r>
+        <w:t xml:space="preserve">Navbar buttons will enlarge when hovering with </w:t>
+      </w:r>
+      <w:proofErr w:type="gramStart"/>
+      <w:r>
+        <w:rPr>
+          <w:sz w:val="24"/>
+          <w:szCs w:val="24"/>
+        </w:rPr>
+        <w:t>mouse</w:t>
+      </w:r>
+      <w:proofErr w:type="gramEnd"/>
     </w:p>
     <w:p>
       <w:pPr>
@@ -705,8 +928,17 @@
           <w:sz w:val="24"/>
           <w:szCs w:val="24"/>
         </w:rPr>
-        <w:t>Screenshot images on ‘Projects’ page will enlarge when hovering with mouse</w:t>
-      </w:r>
+        <w:t xml:space="preserve">Screenshot images on ‘Projects’ page will enlarge when hovering with </w:t>
+      </w:r>
+      <w:proofErr w:type="gramStart"/>
+      <w:r>
+        <w:rPr>
+          <w:sz w:val="24"/>
+          <w:szCs w:val="24"/>
+        </w:rPr>
+        <w:t>mouse</w:t>
+      </w:r>
+      <w:proofErr w:type="gramEnd"/>
     </w:p>
     <w:p>
       <w:pPr>
@@ -754,8 +986,17 @@
           <w:sz w:val="24"/>
           <w:szCs w:val="24"/>
         </w:rPr>
-        <w:t>For mobile, list all boxes vertically and centered horizontally</w:t>
-      </w:r>
+        <w:t xml:space="preserve">For mobile, list all boxes vertically and centered </w:t>
+      </w:r>
+      <w:proofErr w:type="gramStart"/>
+      <w:r>
+        <w:rPr>
+          <w:sz w:val="24"/>
+          <w:szCs w:val="24"/>
+        </w:rPr>
+        <w:t>horizontally</w:t>
+      </w:r>
+      <w:proofErr w:type="gramEnd"/>
     </w:p>
     <w:p>
       <w:pPr>
@@ -800,8 +1041,17 @@
           <w:sz w:val="24"/>
           <w:szCs w:val="24"/>
         </w:rPr>
-        <w:t>Home- list photos in grid beside About descript</w:t>
-      </w:r>
+        <w:t xml:space="preserve">Home- list photos in grid beside About </w:t>
+      </w:r>
+      <w:proofErr w:type="gramStart"/>
+      <w:r>
+        <w:rPr>
+          <w:sz w:val="24"/>
+          <w:szCs w:val="24"/>
+        </w:rPr>
+        <w:t>descript</w:t>
+      </w:r>
+      <w:proofErr w:type="gramEnd"/>
     </w:p>
     <w:p>
       <w:pPr>
@@ -824,8 +1074,17 @@
           <w:szCs w:val="24"/>
         </w:rPr>
         <w:lastRenderedPageBreak/>
-        <w:t>About- Cover letter + photo side by side, then resume centered</w:t>
-      </w:r>
+        <w:t xml:space="preserve">About- Cover letter + photo side by side, then resume </w:t>
+      </w:r>
+      <w:proofErr w:type="gramStart"/>
+      <w:r>
+        <w:rPr>
+          <w:sz w:val="24"/>
+          <w:szCs w:val="24"/>
+        </w:rPr>
+        <w:t>centered</w:t>
+      </w:r>
+      <w:proofErr w:type="gramEnd"/>
     </w:p>
     <w:p>
       <w:pPr>
@@ -847,12 +1106,24 @@
           <w:sz w:val="24"/>
           <w:szCs w:val="24"/>
         </w:rPr>
-        <w:t>Projects- List projects in 2-column grid with descripts to the left of photos. Each page will have title-link &amp; descript to left, photo-link to right</w:t>
-      </w:r>
+        <w:t xml:space="preserve">Projects- List projects in 2-column grid with descripts to the left of photos. Each page will have title-link &amp; descript to left, photo-link to </w:t>
+      </w:r>
+      <w:proofErr w:type="gramStart"/>
+      <w:r>
+        <w:rPr>
+          <w:sz w:val="24"/>
+          <w:szCs w:val="24"/>
+        </w:rPr>
+        <w:t>right</w:t>
+      </w:r>
+      <w:proofErr w:type="gramEnd"/>
     </w:p>
     <w:p/>
     <w:p>
       <w:r>
+        <w:rPr>
+          <w:noProof/>
+        </w:rPr>
         <w:drawing>
           <wp:inline distT="0" distB="0" distL="0" distR="0" wp14:anchorId="024E7CC2" wp14:editId="1814BE19">
             <wp:extent cx="5082980" cy="5944115"/>

</xml_diff>